<commit_message>
Edit class responsibility doc for adapter
</commit_message>
<xml_diff>
--- a/Adapter/Adapter.docx
+++ b/Adapter/Adapter.docx
@@ -35,41 +35,154 @@
           <w:szCs w:val="24"/>
         </w:rPr>
       </w:pPr>
+      <w:r>
+        <w:rPr>
+          <w:rFonts w:ascii="Verdana" w:hAnsi="Verdana"/>
+          <w:b/>
+          <w:sz w:val="24"/>
+          <w:szCs w:val="24"/>
+        </w:rPr>
+        <w:t>Switch:</w:t>
+      </w:r>
+      <w:r>
+        <w:rPr>
+          <w:rFonts w:ascii="Verdana" w:hAnsi="Verdana"/>
+          <w:sz w:val="24"/>
+          <w:szCs w:val="24"/>
+        </w:rPr>
+        <w:t xml:space="preserve"> definisce l’interfaccia </w:t>
+      </w:r>
+      <w:r>
+        <w:rPr>
+          <w:rFonts w:ascii="Verdana" w:hAnsi="Verdana"/>
+          <w:sz w:val="24"/>
+          <w:szCs w:val="24"/>
+        </w:rPr>
+        <w:t xml:space="preserve">per </w:t>
+      </w:r>
+      <w:r>
+        <w:rPr>
+          <w:rFonts w:ascii="Verdana" w:hAnsi="Verdana"/>
+          <w:sz w:val="24"/>
+          <w:szCs w:val="24"/>
+        </w:rPr>
+        <w:t xml:space="preserve">fornire </w:t>
+      </w:r>
+      <w:bookmarkStart w:id="0" w:name="_GoBack"/>
+      <w:bookmarkEnd w:id="0"/>
+      <w:r>
+        <w:rPr>
+          <w:rFonts w:ascii="Verdana" w:hAnsi="Verdana"/>
+          <w:sz w:val="24"/>
+          <w:szCs w:val="24"/>
+        </w:rPr>
+        <w:t>il</w:t>
+      </w:r>
+      <w:r>
+        <w:rPr>
+          <w:rFonts w:ascii="Verdana" w:hAnsi="Verdana"/>
+          <w:sz w:val="24"/>
+          <w:szCs w:val="24"/>
+        </w:rPr>
+        <w:t xml:space="preserve"> meccanismo di switching</w:t>
+      </w:r>
+      <w:r>
+        <w:rPr>
+          <w:rFonts w:ascii="Verdana" w:hAnsi="Verdana"/>
+          <w:sz w:val="24"/>
+          <w:szCs w:val="24"/>
+        </w:rPr>
+        <w:t xml:space="preserve">, </w:t>
+      </w:r>
+      <w:r>
+        <w:rPr>
+          <w:rFonts w:ascii="Verdana" w:hAnsi="Verdana"/>
+          <w:sz w:val="24"/>
+          <w:szCs w:val="24"/>
+        </w:rPr>
+        <w:t>il quale</w:t>
+      </w:r>
+      <w:r>
+        <w:rPr>
+          <w:rFonts w:ascii="Verdana" w:hAnsi="Verdana"/>
+          <w:sz w:val="24"/>
+          <w:szCs w:val="24"/>
+        </w:rPr>
+        <w:t xml:space="preserve"> percepisc</w:t>
+      </w:r>
+      <w:r>
+        <w:rPr>
+          <w:rFonts w:ascii="Verdana" w:hAnsi="Verdana"/>
+          <w:sz w:val="24"/>
+          <w:szCs w:val="24"/>
+        </w:rPr>
+        <w:t>e</w:t>
+      </w:r>
+      <w:r>
+        <w:rPr>
+          <w:rFonts w:ascii="Verdana" w:hAnsi="Verdana"/>
+          <w:sz w:val="24"/>
+          <w:szCs w:val="24"/>
+        </w:rPr>
+        <w:t xml:space="preserve"> il cambiamento di stato </w:t>
+      </w:r>
+      <w:r>
+        <w:rPr>
+          <w:rFonts w:ascii="Verdana" w:hAnsi="Verdana"/>
+          <w:sz w:val="24"/>
+          <w:szCs w:val="24"/>
+        </w:rPr>
+        <w:t>(</w:t>
+      </w:r>
+      <w:r>
+        <w:rPr>
+          <w:rFonts w:ascii="Verdana" w:hAnsi="Verdana"/>
+          <w:sz w:val="24"/>
+          <w:szCs w:val="24"/>
+        </w:rPr>
+        <w:t>on/off</w:t>
+      </w:r>
+      <w:r>
+        <w:rPr>
+          <w:rFonts w:ascii="Verdana" w:hAnsi="Verdana"/>
+          <w:sz w:val="24"/>
+          <w:szCs w:val="24"/>
+        </w:rPr>
+        <w:t>)</w:t>
+      </w:r>
+      <w:r>
+        <w:rPr>
+          <w:rFonts w:ascii="Verdana" w:hAnsi="Verdana"/>
+          <w:sz w:val="24"/>
+          <w:szCs w:val="24"/>
+        </w:rPr>
+        <w:t xml:space="preserve"> e provvede a comunicarlo al </w:t>
+      </w:r>
       <w:proofErr w:type="spellStart"/>
       <w:r>
         <w:rPr>
           <w:rFonts w:ascii="Verdana" w:hAnsi="Verdana"/>
-          <w:b/>
-          <w:sz w:val="24"/>
-          <w:szCs w:val="24"/>
-        </w:rPr>
-        <w:t>AdapterHandler</w:t>
+          <w:sz w:val="24"/>
+          <w:szCs w:val="24"/>
+        </w:rPr>
+        <w:t>ClientSwitch</w:t>
       </w:r>
       <w:proofErr w:type="spellEnd"/>
       <w:r>
         <w:rPr>
           <w:rFonts w:ascii="Verdana" w:hAnsi="Verdana"/>
-          <w:b/>
-          <w:sz w:val="24"/>
-          <w:szCs w:val="24"/>
-        </w:rPr>
-        <w:t>:</w:t>
-      </w:r>
-      <w:r>
-        <w:rPr>
-          <w:rFonts w:ascii="Verdana" w:hAnsi="Verdana"/>
-          <w:sz w:val="24"/>
-          <w:szCs w:val="24"/>
-        </w:rPr>
-        <w:t xml:space="preserve"> utilizz</w:t>
-      </w:r>
-      <w:r>
-        <w:rPr>
-          <w:rFonts w:ascii="Verdana" w:hAnsi="Verdana"/>
-          <w:sz w:val="24"/>
-          <w:szCs w:val="24"/>
-        </w:rPr>
-        <w:t>a i servizi offerti dall’interfaccia Switch.</w:t>
+          <w:sz w:val="24"/>
+          <w:szCs w:val="24"/>
+        </w:rPr>
+        <w:t xml:space="preserve"> a sè associato</w:t>
+      </w:r>
+      <w:r>
+        <w:rPr>
+          <w:rFonts w:ascii="Verdana" w:hAnsi="Verdana"/>
+          <w:sz w:val="24"/>
+          <w:szCs w:val="24"/>
+        </w:rPr>
+        <w:t>.</w:t>
       </w:r>
     </w:p>
     <w:p>
@@ -77,43 +190,11 @@
         <w:spacing w:after="0"/>
         <w:rPr>
           <w:rFonts w:ascii="Verdana" w:hAnsi="Verdana"/>
-          <w:sz w:val="24"/>
-          <w:szCs w:val="24"/>
-        </w:rPr>
-      </w:pPr>
-      <w:r>
-        <w:rPr>
-          <w:rFonts w:ascii="Verdana" w:hAnsi="Verdana"/>
           <w:b/>
           <w:sz w:val="24"/>
           <w:szCs w:val="24"/>
         </w:rPr>
-        <w:t>Switch:</w:t>
-      </w:r>
-      <w:r>
-        <w:rPr>
-          <w:rFonts w:ascii="Verdana" w:hAnsi="Verdana"/>
-          <w:sz w:val="24"/>
-          <w:szCs w:val="24"/>
-        </w:rPr>
-        <w:t xml:space="preserve"> definisce l’interfaccia utilizzata d</w:t>
-      </w:r>
-      <w:r>
-        <w:rPr>
-          <w:rFonts w:ascii="Verdana" w:hAnsi="Verdana"/>
-          <w:sz w:val="24"/>
-          <w:szCs w:val="24"/>
-        </w:rPr>
-        <w:t>ai fruitori del meccanismo di switching</w:t>
-      </w:r>
-      <w:r>
-        <w:rPr>
-          <w:rFonts w:ascii="Verdana" w:hAnsi="Verdana"/>
-          <w:sz w:val="24"/>
-          <w:szCs w:val="24"/>
-        </w:rPr>
-        <w:t>.</w:t>
-      </w:r>
+      </w:pPr>
     </w:p>
     <w:p>
       <w:pPr>
@@ -166,57 +247,7 @@
           <w:sz w:val="24"/>
           <w:szCs w:val="24"/>
         </w:rPr>
-        <w:t xml:space="preserve">. Le istanze di </w:t>
-      </w:r>
-      <w:proofErr w:type="spellStart"/>
-      <w:r>
-        <w:rPr>
-          <w:rFonts w:ascii="Verdana" w:hAnsi="Verdana"/>
-          <w:sz w:val="24"/>
-          <w:szCs w:val="24"/>
-        </w:rPr>
-        <w:t>ConcreteSwitch</w:t>
-      </w:r>
-      <w:proofErr w:type="spellEnd"/>
-      <w:r>
-        <w:rPr>
-          <w:rFonts w:ascii="Verdana" w:hAnsi="Verdana"/>
-          <w:sz w:val="24"/>
-          <w:szCs w:val="24"/>
-        </w:rPr>
-        <w:t xml:space="preserve"> </w:t>
-      </w:r>
-      <w:r>
-        <w:rPr>
-          <w:rFonts w:ascii="Verdana" w:hAnsi="Verdana"/>
-          <w:sz w:val="24"/>
-          <w:szCs w:val="24"/>
-        </w:rPr>
-        <w:t xml:space="preserve">permettono l’esecuzione di determinate operazioni </w:t>
-      </w:r>
-      <w:r>
-        <w:rPr>
-          <w:rFonts w:ascii="Verdana" w:hAnsi="Verdana"/>
-          <w:sz w:val="24"/>
-          <w:szCs w:val="24"/>
-        </w:rPr>
-        <w:t>offerte dai</w:t>
-      </w:r>
-      <w:r>
-        <w:rPr>
-          <w:rFonts w:ascii="Verdana" w:hAnsi="Verdana"/>
-          <w:sz w:val="24"/>
-          <w:szCs w:val="24"/>
-        </w:rPr>
-        <w:t xml:space="preserve"> client a cui </w:t>
-      </w:r>
-      <w:r>
-        <w:rPr>
-          <w:rFonts w:ascii="Verdana" w:hAnsi="Verdana"/>
-          <w:sz w:val="24"/>
-          <w:szCs w:val="24"/>
-        </w:rPr>
-        <w:t>sono associate.</w:t>
+        <w:t>.</w:t>
       </w:r>
     </w:p>
     <w:p>
@@ -224,72 +255,11 @@
         <w:spacing w:after="0"/>
         <w:rPr>
           <w:rFonts w:ascii="Verdana" w:hAnsi="Verdana"/>
-          <w:sz w:val="24"/>
-          <w:szCs w:val="24"/>
-        </w:rPr>
-      </w:pPr>
-      <w:proofErr w:type="spellStart"/>
-      <w:r>
-        <w:rPr>
-          <w:rFonts w:ascii="Verdana" w:hAnsi="Verdana"/>
           <w:b/>
           <w:sz w:val="24"/>
           <w:szCs w:val="24"/>
         </w:rPr>
-        <w:t>SwitchClient</w:t>
-      </w:r>
-      <w:proofErr w:type="spellEnd"/>
-      <w:r>
-        <w:rPr>
-          <w:rFonts w:ascii="Verdana" w:hAnsi="Verdana"/>
-          <w:b/>
-          <w:sz w:val="24"/>
-          <w:szCs w:val="24"/>
-        </w:rPr>
-        <w:t>:</w:t>
-      </w:r>
-      <w:r>
-        <w:rPr>
-          <w:rFonts w:ascii="Verdana" w:hAnsi="Verdana"/>
-          <w:sz w:val="24"/>
-          <w:szCs w:val="24"/>
-        </w:rPr>
-        <w:t xml:space="preserve"> </w:t>
-      </w:r>
-      <w:r>
-        <w:rPr>
-          <w:rFonts w:ascii="Verdana" w:hAnsi="Verdana"/>
-          <w:sz w:val="24"/>
-          <w:szCs w:val="24"/>
-        </w:rPr>
-        <w:t>definisce</w:t>
-      </w:r>
-      <w:r>
-        <w:rPr>
-          <w:rFonts w:ascii="Verdana" w:hAnsi="Verdana"/>
-          <w:sz w:val="24"/>
-          <w:szCs w:val="24"/>
-        </w:rPr>
-        <w:t xml:space="preserve"> i client a cui possono far riferimento le istanze della classe </w:t>
-      </w:r>
-      <w:proofErr w:type="spellStart"/>
-      <w:r>
-        <w:rPr>
-          <w:rFonts w:ascii="Verdana" w:hAnsi="Verdana"/>
-          <w:sz w:val="24"/>
-          <w:szCs w:val="24"/>
-        </w:rPr>
-        <w:t>ConcreteSwitch</w:t>
-      </w:r>
-      <w:proofErr w:type="spellEnd"/>
-      <w:r>
-        <w:rPr>
-          <w:rFonts w:ascii="Verdana" w:hAnsi="Verdana"/>
-          <w:sz w:val="24"/>
-          <w:szCs w:val="24"/>
-        </w:rPr>
-        <w:t>.</w:t>
-      </w:r>
+      </w:pPr>
     </w:p>
     <w:p>
       <w:pPr>
@@ -308,7 +278,7 @@
           <w:sz w:val="24"/>
           <w:szCs w:val="24"/>
         </w:rPr>
-        <w:t>EngineAdapter</w:t>
+        <w:t>SwitchClient</w:t>
       </w:r>
       <w:proofErr w:type="spellEnd"/>
       <w:r>
@@ -334,73 +304,23 @@
           <w:sz w:val="24"/>
           <w:szCs w:val="24"/>
         </w:rPr>
-        <w:t>adatta il</w:t>
-      </w:r>
-      <w:r>
-        <w:rPr>
-          <w:rFonts w:ascii="Verdana" w:hAnsi="Verdana"/>
-          <w:sz w:val="24"/>
-          <w:szCs w:val="24"/>
-        </w:rPr>
-        <w:t xml:space="preserve"> comportamento </w:t>
-      </w:r>
-      <w:r>
-        <w:rPr>
-          <w:rFonts w:ascii="Verdana" w:hAnsi="Verdana"/>
-          <w:sz w:val="24"/>
-          <w:szCs w:val="24"/>
-        </w:rPr>
-        <w:t xml:space="preserve">delle istanze della classe Engine in modo tale da renderlo compatibile con l’interfaccia </w:t>
-      </w:r>
-      <w:r>
-        <w:rPr>
-          <w:rFonts w:ascii="Verdana" w:hAnsi="Verdana"/>
-          <w:sz w:val="24"/>
-          <w:szCs w:val="24"/>
-        </w:rPr>
-        <w:t>Switch</w:t>
-      </w:r>
-      <w:r>
-        <w:rPr>
-          <w:rFonts w:ascii="Verdana" w:hAnsi="Verdana"/>
-          <w:sz w:val="24"/>
-          <w:szCs w:val="24"/>
-        </w:rPr>
-        <w:t xml:space="preserve">. </w:t>
-      </w:r>
-      <w:r>
-        <w:rPr>
-          <w:rFonts w:ascii="Verdana" w:hAnsi="Verdana"/>
-          <w:sz w:val="24"/>
-          <w:szCs w:val="24"/>
-        </w:rPr>
-        <w:t>Implementa</w:t>
-      </w:r>
-      <w:r>
-        <w:rPr>
-          <w:rFonts w:ascii="Verdana" w:hAnsi="Verdana"/>
-          <w:sz w:val="24"/>
-          <w:szCs w:val="24"/>
-        </w:rPr>
-        <w:t xml:space="preserve"> la classe </w:t>
-      </w:r>
-      <w:proofErr w:type="spellStart"/>
-      <w:r>
-        <w:rPr>
-          <w:rFonts w:ascii="Verdana" w:hAnsi="Verdana"/>
-          <w:sz w:val="24"/>
-          <w:szCs w:val="24"/>
-        </w:rPr>
-        <w:t>SwitchClient</w:t>
-      </w:r>
-      <w:proofErr w:type="spellEnd"/>
-      <w:r>
-        <w:rPr>
-          <w:rFonts w:ascii="Verdana" w:hAnsi="Verdana"/>
-          <w:sz w:val="24"/>
-          <w:szCs w:val="24"/>
-        </w:rPr>
-        <w:t>, facendo uso dei metodi offerti dall’istanza della classe Engine di cui mantiene riferimento.</w:t>
+        <w:t>definisce</w:t>
+      </w:r>
+      <w:r>
+        <w:rPr>
+          <w:rFonts w:ascii="Verdana" w:hAnsi="Verdana"/>
+          <w:sz w:val="24"/>
+          <w:szCs w:val="24"/>
+        </w:rPr>
+        <w:t xml:space="preserve"> </w:t>
+      </w:r>
+      <w:r>
+        <w:rPr>
+          <w:rFonts w:ascii="Verdana" w:hAnsi="Verdana"/>
+          <w:sz w:val="24"/>
+          <w:szCs w:val="24"/>
+        </w:rPr>
+        <w:t>l’interfaccia degli oggetti che necessitano del meccanismo di switching.</w:t>
       </w:r>
     </w:p>
     <w:p>
@@ -408,37 +328,11 @@
         <w:spacing w:after="0"/>
         <w:rPr>
           <w:rFonts w:ascii="Verdana" w:hAnsi="Verdana"/>
-          <w:sz w:val="24"/>
-          <w:szCs w:val="24"/>
-        </w:rPr>
-      </w:pPr>
-      <w:r>
-        <w:rPr>
-          <w:rFonts w:ascii="Verdana" w:hAnsi="Verdana"/>
           <w:b/>
           <w:sz w:val="24"/>
           <w:szCs w:val="24"/>
         </w:rPr>
-        <w:t xml:space="preserve">Engine: </w:t>
-      </w:r>
-      <w:bookmarkStart w:id="0" w:name="_GoBack"/>
-      <w:bookmarkEnd w:id="0"/>
-      <w:r>
-        <w:rPr>
-          <w:rFonts w:ascii="Verdana" w:hAnsi="Verdana"/>
-          <w:sz w:val="24"/>
-          <w:szCs w:val="24"/>
-        </w:rPr>
-        <w:t xml:space="preserve">può soddisfare le necessità </w:t>
-      </w:r>
-      <w:r>
-        <w:rPr>
-          <w:rFonts w:ascii="Verdana" w:hAnsi="Verdana"/>
-          <w:sz w:val="24"/>
-          <w:szCs w:val="24"/>
-        </w:rPr>
-        <w:t>dei fruitori del meccanismo di switching.</w:t>
-      </w:r>
+      </w:pPr>
     </w:p>
     <w:p>
       <w:pPr>
@@ -449,6 +343,26 @@
           <w:szCs w:val="24"/>
         </w:rPr>
       </w:pPr>
+      <w:proofErr w:type="spellStart"/>
+      <w:r>
+        <w:rPr>
+          <w:rFonts w:ascii="Verdana" w:hAnsi="Verdana"/>
+          <w:b/>
+          <w:sz w:val="24"/>
+          <w:szCs w:val="24"/>
+        </w:rPr>
+        <w:t>EngineAdapter</w:t>
+      </w:r>
+      <w:proofErr w:type="spellEnd"/>
+      <w:r>
+        <w:rPr>
+          <w:rFonts w:ascii="Verdana" w:hAnsi="Verdana"/>
+          <w:b/>
+          <w:sz w:val="24"/>
+          <w:szCs w:val="24"/>
+        </w:rPr>
+        <w:t>:</w:t>
+      </w:r>
       <w:r>
         <w:rPr>
           <w:rFonts w:ascii="Verdana" w:hAnsi="Verdana"/>
@@ -457,6 +371,163 @@
         </w:rPr>
         <w:t xml:space="preserve"> </w:t>
       </w:r>
+      <w:r>
+        <w:rPr>
+          <w:rFonts w:ascii="Verdana" w:hAnsi="Verdana"/>
+          <w:sz w:val="24"/>
+          <w:szCs w:val="24"/>
+        </w:rPr>
+        <w:t xml:space="preserve">Concretizza la classe </w:t>
+      </w:r>
+      <w:proofErr w:type="spellStart"/>
+      <w:r>
+        <w:rPr>
+          <w:rFonts w:ascii="Verdana" w:hAnsi="Verdana"/>
+          <w:sz w:val="24"/>
+          <w:szCs w:val="24"/>
+        </w:rPr>
+        <w:t>SwitchClient</w:t>
+      </w:r>
+      <w:proofErr w:type="spellEnd"/>
+      <w:r>
+        <w:rPr>
+          <w:rFonts w:ascii="Verdana" w:hAnsi="Verdana"/>
+          <w:sz w:val="24"/>
+          <w:szCs w:val="24"/>
+        </w:rPr>
+        <w:t xml:space="preserve"> e adatta l’interfaccia dell’oggetto a sé aggregato (istanza di Engine) all’interfaccia di </w:t>
+      </w:r>
+      <w:proofErr w:type="spellStart"/>
+      <w:r>
+        <w:rPr>
+          <w:rFonts w:ascii="Verdana" w:hAnsi="Verdana"/>
+          <w:sz w:val="24"/>
+          <w:szCs w:val="24"/>
+        </w:rPr>
+        <w:t>SwitchClient</w:t>
+      </w:r>
+      <w:proofErr w:type="spellEnd"/>
+      <w:r>
+        <w:rPr>
+          <w:rFonts w:ascii="Verdana" w:hAnsi="Verdana"/>
+          <w:sz w:val="24"/>
+          <w:szCs w:val="24"/>
+        </w:rPr>
+        <w:t>.</w:t>
+      </w:r>
+    </w:p>
+    <w:p>
+      <w:pPr>
+        <w:spacing w:after="0"/>
+        <w:rPr>
+          <w:rFonts w:ascii="Verdana" w:hAnsi="Verdana"/>
+          <w:b/>
+          <w:sz w:val="24"/>
+          <w:szCs w:val="24"/>
+        </w:rPr>
+      </w:pPr>
+    </w:p>
+    <w:p>
+      <w:pPr>
+        <w:spacing w:after="0"/>
+        <w:rPr>
+          <w:rFonts w:ascii="Verdana" w:hAnsi="Verdana"/>
+          <w:sz w:val="24"/>
+          <w:szCs w:val="24"/>
+        </w:rPr>
+      </w:pPr>
+      <w:r>
+        <w:rPr>
+          <w:rFonts w:ascii="Verdana" w:hAnsi="Verdana"/>
+          <w:b/>
+          <w:sz w:val="24"/>
+          <w:szCs w:val="24"/>
+        </w:rPr>
+        <w:t xml:space="preserve">Engine: </w:t>
+      </w:r>
+      <w:r>
+        <w:rPr>
+          <w:rFonts w:ascii="Verdana" w:hAnsi="Verdana"/>
+          <w:sz w:val="24"/>
+          <w:szCs w:val="24"/>
+        </w:rPr>
+        <w:t>classe definita in una libreria esterna, che necessita del meccanismo di switching per cambiare il proprio stato (on/off).</w:t>
+      </w:r>
+      <w:r>
+        <w:rPr>
+          <w:rFonts w:ascii="Verdana" w:hAnsi="Verdana"/>
+          <w:sz w:val="24"/>
+          <w:szCs w:val="24"/>
+        </w:rPr>
+        <w:t xml:space="preserve"> </w:t>
+      </w:r>
+    </w:p>
+    <w:p>
+      <w:pPr>
+        <w:spacing w:after="0"/>
+        <w:rPr>
+          <w:rFonts w:ascii="Verdana" w:hAnsi="Verdana"/>
+          <w:b/>
+          <w:sz w:val="24"/>
+          <w:szCs w:val="24"/>
+        </w:rPr>
+      </w:pPr>
+    </w:p>
+    <w:p>
+      <w:pPr>
+        <w:spacing w:after="0"/>
+        <w:rPr>
+          <w:rFonts w:ascii="Verdana" w:hAnsi="Verdana"/>
+          <w:sz w:val="24"/>
+          <w:szCs w:val="24"/>
+        </w:rPr>
+      </w:pPr>
+      <w:proofErr w:type="spellStart"/>
+      <w:r>
+        <w:rPr>
+          <w:rFonts w:ascii="Verdana" w:hAnsi="Verdana"/>
+          <w:b/>
+          <w:sz w:val="24"/>
+          <w:szCs w:val="24"/>
+        </w:rPr>
+        <w:t>AdapterHandler</w:t>
+      </w:r>
+      <w:proofErr w:type="spellEnd"/>
+      <w:r>
+        <w:rPr>
+          <w:rFonts w:ascii="Verdana" w:hAnsi="Verdana"/>
+          <w:b/>
+          <w:sz w:val="24"/>
+          <w:szCs w:val="24"/>
+        </w:rPr>
+        <w:t>:</w:t>
+      </w:r>
+      <w:r>
+        <w:rPr>
+          <w:rFonts w:ascii="Verdana" w:hAnsi="Verdana"/>
+          <w:sz w:val="24"/>
+          <w:szCs w:val="24"/>
+        </w:rPr>
+        <w:t xml:space="preserve"> utilizz</w:t>
+      </w:r>
+      <w:r>
+        <w:rPr>
+          <w:rFonts w:ascii="Verdana" w:hAnsi="Verdana"/>
+          <w:sz w:val="24"/>
+          <w:szCs w:val="24"/>
+        </w:rPr>
+        <w:t>a il meccanismo di switching, applicato ad un’istanza di Engine.</w:t>
+      </w:r>
+    </w:p>
+    <w:p>
+      <w:pPr>
+        <w:spacing w:after="0"/>
+        <w:rPr>
+          <w:rFonts w:ascii="Verdana" w:hAnsi="Verdana"/>
+          <w:sz w:val="24"/>
+          <w:szCs w:val="24"/>
+        </w:rPr>
+      </w:pPr>
     </w:p>
     <w:sectPr>
       <w:pgSz w:w="11906" w:h="16838"/>
@@ -1867,7 +1938,7 @@
 </file>
 
 <file path=customXml/itemProps1.xml><?xml version="1.0" encoding="utf-8"?>
-<ds:datastoreItem xmlns:ds="http://schemas.openxmlformats.org/officeDocument/2006/customXml" ds:itemID="{7D786BAE-79D4-4076-AC71-F8555872F53C}">
+<ds:datastoreItem xmlns:ds="http://schemas.openxmlformats.org/officeDocument/2006/customXml" ds:itemID="{E518E4C7-E36B-4026-B3A8-309AFDA28510}">
   <ds:schemaRefs>
     <ds:schemaRef ds:uri="http://schemas.openxmlformats.org/officeDocument/2006/bibliography"/>
   </ds:schemaRefs>

</xml_diff>